<commit_message>
Added metadata ORSD from FAIRIMPACT suggestion
</commit_message>
<xml_diff>
--- a/templates for ORSD/orsd-template.docx
+++ b/templates for ORSD/orsd-template.docx
@@ -1,8 +1,69 @@
 
 <file path=word/document.xml><?xml version="1.0" encoding="utf-8"?>
-<w:document xmlns:wpc="http://schemas.microsoft.com/office/word/2010/wordprocessingCanvas" xmlns:cx="http://schemas.microsoft.com/office/drawing/2014/chartex" xmlns:cx1="http://schemas.microsoft.com/office/drawing/2015/9/8/chartex" xmlns:cx2="http://schemas.microsoft.com/office/drawing/2015/10/21/chartex" xmlns:cx3="http://schemas.microsoft.com/office/drawing/2016/5/9/chartex" xmlns:cx4="http://schemas.microsoft.com/office/drawing/2016/5/10/chartex" xmlns:cx5="http://schemas.microsoft.com/office/drawing/2016/5/11/chartex" xmlns:cx6="http://schemas.microsoft.com/office/drawing/2016/5/12/chartex" xmlns:cx7="http://schemas.microsoft.com/office/drawing/2016/5/13/chartex" xmlns:cx8="http://schemas.microsoft.com/office/drawing/2016/5/14/chartex" xmlns:mc="http://schemas.openxmlformats.org/markup-compatibility/2006" xmlns:aink="http://schemas.microsoft.com/office/drawing/2016/ink" xmlns:am3d="http://schemas.microsoft.com/office/drawing/2017/model3d" xmlns:o="urn:schemas-microsoft-com:office:office" xmlns:r="http://schemas.openxmlformats.org/officeDocument/2006/relationships" xmlns:m="http://schemas.openxmlformats.org/officeDocument/2006/math" xmlns:v="urn:schemas-microsoft-com:vml" xmlns:wp14="http://schemas.microsoft.com/office/word/2010/wordprocessingDrawing" xmlns:wp="http://schemas.openxmlformats.org/drawingml/2006/wordprocessingDrawing" xmlns:w10="urn:schemas-microsoft-com:office:word" xmlns:w="http://schemas.openxmlformats.org/wordprocessingml/2006/main" xmlns:w14="http://schemas.microsoft.com/office/word/2010/wordml" xmlns:w15="http://schemas.microsoft.com/office/word/2012/wordml" xmlns:w16cex="http://schemas.microsoft.com/office/word/2018/wordml/cex" xmlns:w16cid="http://schemas.microsoft.com/office/word/2016/wordml/cid" xmlns:w16="http://schemas.microsoft.com/office/word/2018/wordml" xmlns:w16se="http://schemas.microsoft.com/office/word/2015/wordml/symex" xmlns:wpg="http://schemas.microsoft.com/office/word/2010/wordprocessingGroup" xmlns:wpi="http://schemas.microsoft.com/office/word/2010/wordprocessingInk" xmlns:wne="http://schemas.microsoft.com/office/word/2006/wordml" xmlns:wps="http://schemas.microsoft.com/office/word/2010/wordprocessingShape" mc:Ignorable="w14 w15 w16se w16cid w16 w16cex wp14">
+<w:document xmlns:wpc="http://schemas.microsoft.com/office/word/2010/wordprocessingCanvas" xmlns:cx="http://schemas.microsoft.com/office/drawing/2014/chartex" xmlns:cx1="http://schemas.microsoft.com/office/drawing/2015/9/8/chartex" xmlns:cx2="http://schemas.microsoft.com/office/drawing/2015/10/21/chartex" xmlns:cx3="http://schemas.microsoft.com/office/drawing/2016/5/9/chartex" xmlns:cx4="http://schemas.microsoft.com/office/drawing/2016/5/10/chartex" xmlns:cx5="http://schemas.microsoft.com/office/drawing/2016/5/11/chartex" xmlns:cx6="http://schemas.microsoft.com/office/drawing/2016/5/12/chartex" xmlns:cx7="http://schemas.microsoft.com/office/drawing/2016/5/13/chartex" xmlns:cx8="http://schemas.microsoft.com/office/drawing/2016/5/14/chartex" xmlns:mc="http://schemas.openxmlformats.org/markup-compatibility/2006" xmlns:aink="http://schemas.microsoft.com/office/drawing/2016/ink" xmlns:am3d="http://schemas.microsoft.com/office/drawing/2017/model3d" xmlns:o="urn:schemas-microsoft-com:office:office" xmlns:oel="http://schemas.microsoft.com/office/2019/extlst" xmlns:r="http://schemas.openxmlformats.org/officeDocument/2006/relationships" xmlns:m="http://schemas.openxmlformats.org/officeDocument/2006/math" xmlns:v="urn:schemas-microsoft-com:vml" xmlns:wp14="http://schemas.microsoft.com/office/word/2010/wordprocessingDrawing" xmlns:wp="http://schemas.openxmlformats.org/drawingml/2006/wordprocessingDrawing" xmlns:w10="urn:schemas-microsoft-com:office:word" xmlns:w="http://schemas.openxmlformats.org/wordprocessingml/2006/main" xmlns:w14="http://schemas.microsoft.com/office/word/2010/wordml" xmlns:w15="http://schemas.microsoft.com/office/word/2012/wordml" xmlns:w16cex="http://schemas.microsoft.com/office/word/2018/wordml/cex" xmlns:w16cid="http://schemas.microsoft.com/office/word/2016/wordml/cid" xmlns:w16="http://schemas.microsoft.com/office/word/2018/wordml" xmlns:w16du="http://schemas.microsoft.com/office/word/2023/wordml/word16du" xmlns:w16sdtdh="http://schemas.microsoft.com/office/word/2020/wordml/sdtdatahash" xmlns:w16sdtfl="http://schemas.microsoft.com/office/word/2024/wordml/sdtformatlock" xmlns:w16se="http://schemas.microsoft.com/office/word/2015/wordml/symex" xmlns:wpg="http://schemas.microsoft.com/office/word/2010/wordprocessingGroup" xmlns:wpi="http://schemas.microsoft.com/office/word/2010/wordprocessingInk" xmlns:wne="http://schemas.microsoft.com/office/word/2006/wordml" xmlns:wps="http://schemas.microsoft.com/office/word/2010/wordprocessingShape" mc:Ignorable="w14 w15 w16se w16cid w16 w16cex w16sdtdh w16sdtfl w16du wp14">
   <w:body>
-    <w:p/>
+    <w:p>
+      <w:proofErr w:type="spellStart"/>
+      <w:r>
+        <w:t>Author</w:t>
+      </w:r>
+      <w:proofErr w:type="spellEnd"/>
+      <w:r>
+        <w:t>(s):</w:t>
+      </w:r>
+    </w:p>
+    <w:p>
+      <w:pPr>
+        <w:rPr>
+          <w:lang w:val="en-US"/>
+        </w:rPr>
+      </w:pPr>
+      <w:r>
+        <w:rPr>
+          <w:lang w:val="en-US"/>
+        </w:rPr>
+        <w:t>Creation date:</w:t>
+      </w:r>
+    </w:p>
+    <w:p>
+      <w:pPr>
+        <w:rPr>
+          <w:lang w:val="en-US"/>
+        </w:rPr>
+      </w:pPr>
+      <w:r>
+        <w:rPr>
+          <w:lang w:val="en-US"/>
+        </w:rPr>
+        <w:t>Modification date:</w:t>
+      </w:r>
+    </w:p>
+    <w:p>
+      <w:pPr>
+        <w:rPr>
+          <w:lang w:val="en-US"/>
+        </w:rPr>
+      </w:pPr>
+      <w:r>
+        <w:rPr>
+          <w:lang w:val="en-US"/>
+        </w:rPr>
+        <w:t>Project(s) re</w:t>
+      </w:r>
+      <w:r>
+        <w:rPr>
+          <w:lang w:val="en-US"/>
+        </w:rPr>
+        <w:t>lated:</w:t>
+      </w:r>
+    </w:p>
+    <w:p>
+      <w:pPr>
+        <w:rPr>
+          <w:lang w:val="en-US"/>
+        </w:rPr>
+      </w:pPr>
+    </w:p>
     <w:tbl>
       <w:tblPr>
         <w:tblStyle w:val="a"/>
@@ -55,17 +116,39 @@
                 <w:b/>
               </w:rPr>
             </w:pPr>
-            <w:r>
-              <w:rPr>
-                <w:b/>
-              </w:rPr>
-              <w:t xml:space="preserve">Ontology Requirements </w:t>
-            </w:r>
             <w:proofErr w:type="spellStart"/>
             <w:r>
               <w:rPr>
                 <w:b/>
               </w:rPr>
+              <w:t>Ontology</w:t>
+            </w:r>
+            <w:proofErr w:type="spellEnd"/>
+            <w:r>
+              <w:rPr>
+                <w:b/>
+              </w:rPr>
+              <w:t xml:space="preserve"> </w:t>
+            </w:r>
+            <w:proofErr w:type="spellStart"/>
+            <w:r>
+              <w:rPr>
+                <w:b/>
+              </w:rPr>
+              <w:t>Requirements</w:t>
+            </w:r>
+            <w:proofErr w:type="spellEnd"/>
+            <w:r>
+              <w:rPr>
+                <w:b/>
+              </w:rPr>
+              <w:t xml:space="preserve"> </w:t>
+            </w:r>
+            <w:proofErr w:type="spellStart"/>
+            <w:r>
+              <w:rPr>
+                <w:b/>
+              </w:rPr>
               <w:t>Specification</w:t>
             </w:r>
             <w:proofErr w:type="spellEnd"/>
@@ -73,8 +156,16 @@
               <w:rPr>
                 <w:b/>
               </w:rPr>
-              <w:t xml:space="preserve"> Document</w:t>
-            </w:r>
+              <w:t xml:space="preserve"> </w:t>
+            </w:r>
+            <w:proofErr w:type="spellStart"/>
+            <w:r>
+              <w:rPr>
+                <w:b/>
+              </w:rPr>
+              <w:t>Document</w:t>
+            </w:r>
+            <w:proofErr w:type="spellEnd"/>
           </w:p>
         </w:tc>
       </w:tr>
@@ -387,11 +478,19 @@
                 <w:b/>
               </w:rPr>
             </w:pPr>
-            <w:r>
-              <w:rPr>
-                <w:b/>
-              </w:rPr>
-              <w:t xml:space="preserve">Implementation </w:t>
+            <w:proofErr w:type="spellStart"/>
+            <w:r>
+              <w:rPr>
+                <w:b/>
+              </w:rPr>
+              <w:t>Implementation</w:t>
+            </w:r>
+            <w:proofErr w:type="spellEnd"/>
+            <w:r>
+              <w:rPr>
+                <w:b/>
+              </w:rPr>
+              <w:t xml:space="preserve"> </w:t>
             </w:r>
             <w:proofErr w:type="spellStart"/>
             <w:r>
@@ -908,8 +1007,16 @@
               <w:rPr>
                 <w:b/>
               </w:rPr>
-              <w:t xml:space="preserve"> Requirements</w:t>
-            </w:r>
+              <w:t xml:space="preserve"> </w:t>
+            </w:r>
+            <w:proofErr w:type="spellStart"/>
+            <w:r>
+              <w:rPr>
+                <w:b/>
+              </w:rPr>
+              <w:t>Requirements</w:t>
+            </w:r>
+            <w:proofErr w:type="spellEnd"/>
           </w:p>
         </w:tc>
       </w:tr>
@@ -1030,14 +1137,7 @@
                 <w:b/>
                 <w:lang w:val="en-GB"/>
               </w:rPr>
-              <w:t>Functional Requirements: Lists or tables of requirements written as Competency Questions</w:t>
-            </w:r>
-            <w:r>
-              <w:rPr>
-                <w:b/>
-                <w:lang w:val="en-GB"/>
-              </w:rPr>
-              <w:t xml:space="preserve"> and sentences </w:t>
+              <w:t xml:space="preserve">Functional Requirements: Lists or tables of requirements written as Competency Questions and sentences </w:t>
             </w:r>
           </w:p>
         </w:tc>
@@ -1224,11 +1324,19 @@
                 <w:b/>
               </w:rPr>
             </w:pPr>
-            <w:r>
-              <w:rPr>
-                <w:b/>
-              </w:rPr>
-              <w:t xml:space="preserve">Terms </w:t>
+            <w:proofErr w:type="spellStart"/>
+            <w:r>
+              <w:rPr>
+                <w:b/>
+              </w:rPr>
+              <w:t>Terms</w:t>
+            </w:r>
+            <w:proofErr w:type="spellEnd"/>
+            <w:r>
+              <w:rPr>
+                <w:b/>
+              </w:rPr>
+              <w:t xml:space="preserve"> </w:t>
             </w:r>
             <w:proofErr w:type="spellStart"/>
             <w:r>
@@ -1366,11 +1474,19 @@
                 <w:b/>
               </w:rPr>
             </w:pPr>
-            <w:r>
-              <w:rPr>
-                <w:b/>
-              </w:rPr>
-              <w:t xml:space="preserve">Terms </w:t>
+            <w:proofErr w:type="spellStart"/>
+            <w:r>
+              <w:rPr>
+                <w:b/>
+              </w:rPr>
+              <w:t>Terms</w:t>
+            </w:r>
+            <w:proofErr w:type="spellEnd"/>
+            <w:r>
+              <w:rPr>
+                <w:b/>
+              </w:rPr>
+              <w:t xml:space="preserve"> </w:t>
             </w:r>
             <w:proofErr w:type="spellStart"/>
             <w:r>
@@ -1584,7 +1700,7 @@
 </file>
 
 <file path=word/numbering.xml><?xml version="1.0" encoding="utf-8"?>
-<w:numbering xmlns:wpc="http://schemas.microsoft.com/office/word/2010/wordprocessingCanvas" xmlns:cx="http://schemas.microsoft.com/office/drawing/2014/chartex" xmlns:cx1="http://schemas.microsoft.com/office/drawing/2015/9/8/chartex" xmlns:cx2="http://schemas.microsoft.com/office/drawing/2015/10/21/chartex" xmlns:cx3="http://schemas.microsoft.com/office/drawing/2016/5/9/chartex" xmlns:cx4="http://schemas.microsoft.com/office/drawing/2016/5/10/chartex" xmlns:cx5="http://schemas.microsoft.com/office/drawing/2016/5/11/chartex" xmlns:cx6="http://schemas.microsoft.com/office/drawing/2016/5/12/chartex" xmlns:cx7="http://schemas.microsoft.com/office/drawing/2016/5/13/chartex" xmlns:cx8="http://schemas.microsoft.com/office/drawing/2016/5/14/chartex" xmlns:mc="http://schemas.openxmlformats.org/markup-compatibility/2006" xmlns:aink="http://schemas.microsoft.com/office/drawing/2016/ink" xmlns:am3d="http://schemas.microsoft.com/office/drawing/2017/model3d" xmlns:o="urn:schemas-microsoft-com:office:office" xmlns:r="http://schemas.openxmlformats.org/officeDocument/2006/relationships" xmlns:m="http://schemas.openxmlformats.org/officeDocument/2006/math" xmlns:v="urn:schemas-microsoft-com:vml" xmlns:wp14="http://schemas.microsoft.com/office/word/2010/wordprocessingDrawing" xmlns:wp="http://schemas.openxmlformats.org/drawingml/2006/wordprocessingDrawing" xmlns:w10="urn:schemas-microsoft-com:office:word" xmlns:w="http://schemas.openxmlformats.org/wordprocessingml/2006/main" xmlns:w14="http://schemas.microsoft.com/office/word/2010/wordml" xmlns:w15="http://schemas.microsoft.com/office/word/2012/wordml" xmlns:w16cex="http://schemas.microsoft.com/office/word/2018/wordml/cex" xmlns:w16cid="http://schemas.microsoft.com/office/word/2016/wordml/cid" xmlns:w16="http://schemas.microsoft.com/office/word/2018/wordml" xmlns:w16se="http://schemas.microsoft.com/office/word/2015/wordml/symex" xmlns:wpg="http://schemas.microsoft.com/office/word/2010/wordprocessingGroup" xmlns:wpi="http://schemas.microsoft.com/office/word/2010/wordprocessingInk" xmlns:wne="http://schemas.microsoft.com/office/word/2006/wordml" xmlns:wps="http://schemas.microsoft.com/office/word/2010/wordprocessingShape" mc:Ignorable="w14 w15 w16se w16cid w16 w16cex wp14">
+<w:numbering xmlns:wpc="http://schemas.microsoft.com/office/word/2010/wordprocessingCanvas" xmlns:cx="http://schemas.microsoft.com/office/drawing/2014/chartex" xmlns:cx1="http://schemas.microsoft.com/office/drawing/2015/9/8/chartex" xmlns:cx2="http://schemas.microsoft.com/office/drawing/2015/10/21/chartex" xmlns:cx3="http://schemas.microsoft.com/office/drawing/2016/5/9/chartex" xmlns:cx4="http://schemas.microsoft.com/office/drawing/2016/5/10/chartex" xmlns:cx5="http://schemas.microsoft.com/office/drawing/2016/5/11/chartex" xmlns:cx6="http://schemas.microsoft.com/office/drawing/2016/5/12/chartex" xmlns:cx7="http://schemas.microsoft.com/office/drawing/2016/5/13/chartex" xmlns:cx8="http://schemas.microsoft.com/office/drawing/2016/5/14/chartex" xmlns:mc="http://schemas.openxmlformats.org/markup-compatibility/2006" xmlns:aink="http://schemas.microsoft.com/office/drawing/2016/ink" xmlns:am3d="http://schemas.microsoft.com/office/drawing/2017/model3d" xmlns:o="urn:schemas-microsoft-com:office:office" xmlns:oel="http://schemas.microsoft.com/office/2019/extlst" xmlns:r="http://schemas.openxmlformats.org/officeDocument/2006/relationships" xmlns:m="http://schemas.openxmlformats.org/officeDocument/2006/math" xmlns:v="urn:schemas-microsoft-com:vml" xmlns:wp14="http://schemas.microsoft.com/office/word/2010/wordprocessingDrawing" xmlns:wp="http://schemas.openxmlformats.org/drawingml/2006/wordprocessingDrawing" xmlns:w10="urn:schemas-microsoft-com:office:word" xmlns:w="http://schemas.openxmlformats.org/wordprocessingml/2006/main" xmlns:w14="http://schemas.microsoft.com/office/word/2010/wordml" xmlns:w15="http://schemas.microsoft.com/office/word/2012/wordml" xmlns:w16cex="http://schemas.microsoft.com/office/word/2018/wordml/cex" xmlns:w16cid="http://schemas.microsoft.com/office/word/2016/wordml/cid" xmlns:w16="http://schemas.microsoft.com/office/word/2018/wordml" xmlns:w16du="http://schemas.microsoft.com/office/word/2023/wordml/word16du" xmlns:w16sdtdh="http://schemas.microsoft.com/office/word/2020/wordml/sdtdatahash" xmlns:w16sdtfl="http://schemas.microsoft.com/office/word/2024/wordml/sdtformatlock" xmlns:w16se="http://schemas.microsoft.com/office/word/2015/wordml/symex" xmlns:wpg="http://schemas.microsoft.com/office/word/2010/wordprocessingGroup" xmlns:wpi="http://schemas.microsoft.com/office/word/2010/wordprocessingInk" xmlns:wne="http://schemas.microsoft.com/office/word/2006/wordml" xmlns:wps="http://schemas.microsoft.com/office/word/2010/wordprocessingShape" mc:Ignorable="w14 w15 w16se w16cid w16 w16cex w16sdtdh w16sdtfl w16du wp14">
   <w:abstractNum w:abstractNumId="0" w15:restartNumberingAfterBreak="0">
     <w:nsid w:val="1E4863D3"/>
     <w:multiLevelType w:val="multilevel"/>
@@ -1811,17 +1927,17 @@
       </w:rPr>
     </w:lvl>
   </w:abstractNum>
-  <w:num w:numId="1">
+  <w:num w:numId="1" w16cid:durableId="1107040931">
     <w:abstractNumId w:val="0"/>
   </w:num>
-  <w:num w:numId="2">
+  <w:num w:numId="2" w16cid:durableId="855575812">
     <w:abstractNumId w:val="1"/>
   </w:num>
 </w:numbering>
 </file>
 
 <file path=word/styles.xml><?xml version="1.0" encoding="utf-8"?>
-<w:styles xmlns:mc="http://schemas.openxmlformats.org/markup-compatibility/2006" xmlns:r="http://schemas.openxmlformats.org/officeDocument/2006/relationships" xmlns:w="http://schemas.openxmlformats.org/wordprocessingml/2006/main" xmlns:w14="http://schemas.microsoft.com/office/word/2010/wordml" xmlns:w15="http://schemas.microsoft.com/office/word/2012/wordml" xmlns:w16cex="http://schemas.microsoft.com/office/word/2018/wordml/cex" xmlns:w16cid="http://schemas.microsoft.com/office/word/2016/wordml/cid" xmlns:w16="http://schemas.microsoft.com/office/word/2018/wordml" xmlns:w16se="http://schemas.microsoft.com/office/word/2015/wordml/symex" mc:Ignorable="w14 w15 w16se w16cid w16 w16cex">
+<w:styles xmlns:mc="http://schemas.openxmlformats.org/markup-compatibility/2006" xmlns:r="http://schemas.openxmlformats.org/officeDocument/2006/relationships" xmlns:w="http://schemas.openxmlformats.org/wordprocessingml/2006/main" xmlns:w14="http://schemas.microsoft.com/office/word/2010/wordml" xmlns:w15="http://schemas.microsoft.com/office/word/2012/wordml" xmlns:w16cex="http://schemas.microsoft.com/office/word/2018/wordml/cex" xmlns:w16cid="http://schemas.microsoft.com/office/word/2016/wordml/cid" xmlns:w16="http://schemas.microsoft.com/office/word/2018/wordml" xmlns:w16du="http://schemas.microsoft.com/office/word/2023/wordml/word16du" xmlns:w16sdtdh="http://schemas.microsoft.com/office/word/2020/wordml/sdtdatahash" xmlns:w16sdtfl="http://schemas.microsoft.com/office/word/2024/wordml/sdtformatlock" xmlns:w16se="http://schemas.microsoft.com/office/word/2015/wordml/symex" mc:Ignorable="w14 w15 w16se w16cid w16 w16cex w16sdtdh w16sdtfl w16du">
   <w:docDefaults>
     <w:rPrDefault>
       <w:rPr>
@@ -2219,7 +2335,7 @@
     <w:name w:val="Normal"/>
     <w:qFormat/>
   </w:style>
-  <w:style w:type="paragraph" w:styleId="Ttulo1">
+  <w:style w:type="paragraph" w:styleId="Heading1">
     <w:name w:val="heading 1"/>
     <w:basedOn w:val="Normal"/>
     <w:next w:val="Normal"/>
@@ -2236,7 +2352,7 @@
       <w:szCs w:val="40"/>
     </w:rPr>
   </w:style>
-  <w:style w:type="paragraph" w:styleId="Ttulo2">
+  <w:style w:type="paragraph" w:styleId="Heading2">
     <w:name w:val="heading 2"/>
     <w:basedOn w:val="Normal"/>
     <w:next w:val="Normal"/>
@@ -2255,7 +2371,7 @@
       <w:szCs w:val="32"/>
     </w:rPr>
   </w:style>
-  <w:style w:type="paragraph" w:styleId="Ttulo3">
+  <w:style w:type="paragraph" w:styleId="Heading3">
     <w:name w:val="heading 3"/>
     <w:basedOn w:val="Normal"/>
     <w:next w:val="Normal"/>
@@ -2275,7 +2391,7 @@
       <w:szCs w:val="28"/>
     </w:rPr>
   </w:style>
-  <w:style w:type="paragraph" w:styleId="Ttulo4">
+  <w:style w:type="paragraph" w:styleId="Heading4">
     <w:name w:val="heading 4"/>
     <w:basedOn w:val="Normal"/>
     <w:next w:val="Normal"/>
@@ -2295,7 +2411,7 @@
       <w:szCs w:val="24"/>
     </w:rPr>
   </w:style>
-  <w:style w:type="paragraph" w:styleId="Ttulo5">
+  <w:style w:type="paragraph" w:styleId="Heading5">
     <w:name w:val="heading 5"/>
     <w:basedOn w:val="Normal"/>
     <w:next w:val="Normal"/>
@@ -2313,7 +2429,7 @@
       <w:color w:val="666666"/>
     </w:rPr>
   </w:style>
-  <w:style w:type="paragraph" w:styleId="Ttulo6">
+  <w:style w:type="paragraph" w:styleId="Heading6">
     <w:name w:val="heading 6"/>
     <w:basedOn w:val="Normal"/>
     <w:next w:val="Normal"/>
@@ -2332,13 +2448,13 @@
       <w:color w:val="666666"/>
     </w:rPr>
   </w:style>
-  <w:style w:type="character" w:default="1" w:styleId="Fuentedeprrafopredeter">
+  <w:style w:type="character" w:default="1" w:styleId="DefaultParagraphFont">
     <w:name w:val="Default Paragraph Font"/>
     <w:uiPriority w:val="1"/>
     <w:semiHidden/>
     <w:unhideWhenUsed/>
   </w:style>
-  <w:style w:type="table" w:default="1" w:styleId="Tablanormal">
+  <w:style w:type="table" w:default="1" w:styleId="TableNormal">
     <w:name w:val="Normal Table"/>
     <w:uiPriority w:val="99"/>
     <w:semiHidden/>
@@ -2353,14 +2469,14 @@
       </w:tblCellMar>
     </w:tblPr>
   </w:style>
-  <w:style w:type="numbering" w:default="1" w:styleId="Sinlista">
+  <w:style w:type="numbering" w:default="1" w:styleId="NoList">
     <w:name w:val="No List"/>
     <w:uiPriority w:val="99"/>
     <w:semiHidden/>
     <w:unhideWhenUsed/>
   </w:style>
-  <w:style w:type="table" w:customStyle="1" w:styleId="TableNormal">
-    <w:name w:val="Table Normal"/>
+  <w:style w:type="table" w:customStyle="1" w:styleId="TableNormal1">
+    <w:name w:val="Table Normal1"/>
     <w:tblPr>
       <w:tblCellMar>
         <w:top w:w="0" w:type="dxa"/>
@@ -2370,7 +2486,7 @@
       </w:tblCellMar>
     </w:tblPr>
   </w:style>
-  <w:style w:type="paragraph" w:styleId="Ttulo">
+  <w:style w:type="paragraph" w:styleId="Title">
     <w:name w:val="Title"/>
     <w:basedOn w:val="Normal"/>
     <w:next w:val="Normal"/>
@@ -2386,7 +2502,7 @@
       <w:szCs w:val="52"/>
     </w:rPr>
   </w:style>
-  <w:style w:type="paragraph" w:styleId="Subttulo">
+  <w:style w:type="paragraph" w:styleId="Subtitle">
     <w:name w:val="Subtitle"/>
     <w:basedOn w:val="Normal"/>
     <w:next w:val="Normal"/>
@@ -2404,7 +2520,7 @@
     </w:rPr>
   </w:style>
   <w:style w:type="table" w:customStyle="1" w:styleId="a">
-    <w:basedOn w:val="TableNormal"/>
+    <w:basedOn w:val="TableNormal1"/>
     <w:tblPr>
       <w:tblStyleRowBandSize w:val="1"/>
       <w:tblStyleColBandSize w:val="1"/>
@@ -2416,10 +2532,10 @@
       </w:tblCellMar>
     </w:tblPr>
   </w:style>
-  <w:style w:type="paragraph" w:styleId="Textocomentario">
+  <w:style w:type="paragraph" w:styleId="CommentText">
     <w:name w:val="annotation text"/>
     <w:basedOn w:val="Normal"/>
-    <w:link w:val="TextocomentarioCar"/>
+    <w:link w:val="CommentTextChar"/>
     <w:uiPriority w:val="99"/>
     <w:semiHidden/>
     <w:unhideWhenUsed/>
@@ -2431,10 +2547,10 @@
       <w:szCs w:val="20"/>
     </w:rPr>
   </w:style>
-  <w:style w:type="character" w:customStyle="1" w:styleId="TextocomentarioCar">
-    <w:name w:val="Texto comentario Car"/>
-    <w:basedOn w:val="Fuentedeprrafopredeter"/>
-    <w:link w:val="Textocomentario"/>
+  <w:style w:type="character" w:customStyle="1" w:styleId="CommentTextChar">
+    <w:name w:val="Comment Text Char"/>
+    <w:basedOn w:val="DefaultParagraphFont"/>
+    <w:link w:val="CommentText"/>
     <w:uiPriority w:val="99"/>
     <w:semiHidden/>
     <w:rPr>
@@ -2442,9 +2558,9 @@
       <w:szCs w:val="20"/>
     </w:rPr>
   </w:style>
-  <w:style w:type="character" w:styleId="Refdecomentario">
+  <w:style w:type="character" w:styleId="CommentReference">
     <w:name w:val="annotation reference"/>
-    <w:basedOn w:val="Fuentedeprrafopredeter"/>
+    <w:basedOn w:val="DefaultParagraphFont"/>
     <w:uiPriority w:val="99"/>
     <w:semiHidden/>
     <w:unhideWhenUsed/>
@@ -2453,10 +2569,10 @@
       <w:szCs w:val="16"/>
     </w:rPr>
   </w:style>
-  <w:style w:type="paragraph" w:styleId="Textodeglobo">
+  <w:style w:type="paragraph" w:styleId="BalloonText">
     <w:name w:val="Balloon Text"/>
     <w:basedOn w:val="Normal"/>
-    <w:link w:val="TextodegloboCar"/>
+    <w:link w:val="BalloonTextChar"/>
     <w:uiPriority w:val="99"/>
     <w:semiHidden/>
     <w:unhideWhenUsed/>
@@ -2470,10 +2586,10 @@
       <w:szCs w:val="18"/>
     </w:rPr>
   </w:style>
-  <w:style w:type="character" w:customStyle="1" w:styleId="TextodegloboCar">
-    <w:name w:val="Texto de globo Car"/>
-    <w:basedOn w:val="Fuentedeprrafopredeter"/>
-    <w:link w:val="Textodeglobo"/>
+  <w:style w:type="character" w:customStyle="1" w:styleId="BalloonTextChar">
+    <w:name w:val="Balloon Text Char"/>
+    <w:basedOn w:val="DefaultParagraphFont"/>
+    <w:link w:val="BalloonText"/>
     <w:uiPriority w:val="99"/>
     <w:semiHidden/>
     <w:rsid w:val="00C911C7"/>

</xml_diff>